<commit_message>
Se empieza con el tema 6 de Despliegue.
</commit_message>
<xml_diff>
--- a/DESPLIEGUE APPS WEB/TEMAS/RESUMEN TEMA 06.docx
+++ b/DESPLIEGUE APPS WEB/TEMAS/RESUMEN TEMA 06.docx
@@ -8,6 +8,7 @@
         <w:pBdr/>
         <w:spacing/>
         <w:ind/>
+        <w:jc w:val="both"/>
         <w:rPr>
           <w:highlight w:val="none"/>
         </w:rPr>
@@ -27,6 +28,56 @@
         <w:ind/>
         <w:rPr/>
       </w:pPr>
+      <w:r>
+        <w:t xml:space="preserve">"La programación es una carrera entre ingenieros de software </w:t>
+      </w:r>
+      <w:r/>
+      <w:r>
+        <w:t xml:space="preserve">luchando para construir programas cada vez más grandes, mejores </w:t>
+      </w:r>
+      <w:r/>
+      <w:r/>
+      <w:r>
+        <w:t xml:space="preserve">y a prueba de idiotas, y el universo intentando producir cada vez </w:t>
+      </w:r>
+      <w:r/>
+      <w:r/>
+      <w:r>
+        <w:t xml:space="preserve">más grandes y mejores idiotas. Por ahora, gana el universo. " Rich Cook.</w:t>
+      </w:r>
+      <w:r/>
+      <w:r/>
+      <w:r/>
+      <w:r/>
+    </w:p>
+    <w:p>
+      <w:pPr>
+        <w:pStyle w:val="15"/>
+        <w:pBdr/>
+        <w:spacing/>
+        <w:ind/>
+        <w:jc w:val="both"/>
+        <w:rPr>
+          <w:highlight w:val="none"/>
+        </w:rPr>
+      </w:pPr>
+      <w:r>
+        <w:rPr>
+          <w:highlight w:val="none"/>
+        </w:rPr>
+        <w:t xml:space="preserve">1.- Documentaci</w:t>
+      </w:r>
+      <w:r>
+        <w:rPr>
+          <w:highlight w:val="none"/>
+        </w:rPr>
+        <w:t xml:space="preserve">ón de aplicaciones web.</w:t>
+      </w:r>
+      <w:r>
+        <w:rPr>
+          <w:highlight w:val="none"/>
+        </w:rPr>
+      </w:r>
       <w:r>
         <w:rPr>
           <w:highlight w:val="none"/>
@@ -38,8 +89,680 @@
         </w:rPr>
       </w:r>
     </w:p>
+    <w:p>
+      <w:pPr>
+        <w:pBdr/>
+        <w:spacing/>
+        <w:ind/>
+        <w:jc w:val="both"/>
+        <w:rPr>
+          <w:highlight w:val="none"/>
+        </w:rPr>
+      </w:pPr>
+      <w:r>
+        <w:rPr>
+          <w:highlight w:val="none"/>
+        </w:rPr>
+        <w:t xml:space="preserve">¿Qu</w:t>
+      </w:r>
+      <w:r>
+        <w:rPr>
+          <w:highlight w:val="none"/>
+        </w:rPr>
+        <w:t xml:space="preserve">é conviene documentar en una aplicaci</w:t>
+      </w:r>
+      <w:r>
+        <w:rPr>
+          <w:highlight w:val="none"/>
+        </w:rPr>
+        <w:t xml:space="preserve">ón? Tres aspectos fundamentales de la aplicaci</w:t>
+      </w:r>
+      <w:r>
+        <w:rPr>
+          <w:highlight w:val="none"/>
+        </w:rPr>
+        <w:t xml:space="preserve">ón:</w:t>
+      </w:r>
+      <w:r>
+        <w:rPr>
+          <w:highlight w:val="none"/>
+        </w:rPr>
+      </w:r>
+    </w:p>
+    <w:p>
+      <w:pPr>
+        <w:pStyle w:val="621"/>
+        <w:numPr>
+          <w:ilvl w:val="0"/>
+          <w:numId w:val="1"/>
+        </w:numPr>
+        <w:pBdr/>
+        <w:spacing/>
+        <w:ind/>
+        <w:jc w:val="both"/>
+        <w:rPr>
+          <w:highlight w:val="none"/>
+        </w:rPr>
+      </w:pPr>
+      <w:r>
+        <w:rPr>
+          <w:b/>
+          <w:bCs/>
+          <w:highlight w:val="none"/>
+        </w:rPr>
+        <w:t xml:space="preserve">La interfaz: </w:t>
+      </w:r>
+      <w:r>
+        <w:rPr>
+          <w:highlight w:val="none"/>
+        </w:rPr>
+        <w:t xml:space="preserve">qu</w:t>
+      </w:r>
+      <w:r>
+        <w:rPr>
+          <w:highlight w:val="none"/>
+        </w:rPr>
+        <w:t xml:space="preserve">é hace (no como lo hace) una funci</w:t>
+      </w:r>
+      <w:r>
+        <w:rPr>
+          <w:highlight w:val="none"/>
+        </w:rPr>
+        <w:t xml:space="preserve">ón o un m</w:t>
+      </w:r>
+      <w:r>
+        <w:rPr>
+          <w:highlight w:val="none"/>
+        </w:rPr>
+        <w:t xml:space="preserve">étodo de una clase, qu</w:t>
+      </w:r>
+      <w:r>
+        <w:rPr>
+          <w:highlight w:val="none"/>
+        </w:rPr>
+        <w:t xml:space="preserve">é par</w:t>
+      </w:r>
+      <w:r>
+        <w:rPr>
+          <w:highlight w:val="none"/>
+        </w:rPr>
+        <w:t xml:space="preserve">ámetros hay que pasar y qu</w:t>
+      </w:r>
+      <w:r>
+        <w:rPr>
+          <w:highlight w:val="none"/>
+        </w:rPr>
+        <w:t xml:space="preserve">é devuelve.</w:t>
+      </w:r>
+      <w:r>
+        <w:rPr>
+          <w:highlight w:val="none"/>
+        </w:rPr>
+      </w:r>
+      <w:r>
+        <w:rPr>
+          <w:highlight w:val="none"/>
+        </w:rPr>
+      </w:r>
+    </w:p>
+    <w:p>
+      <w:pPr>
+        <w:pStyle w:val="621"/>
+        <w:numPr>
+          <w:ilvl w:val="0"/>
+          <w:numId w:val="1"/>
+        </w:numPr>
+        <w:pBdr/>
+        <w:spacing/>
+        <w:ind/>
+        <w:jc w:val="both"/>
+        <w:rPr>
+          <w:highlight w:val="none"/>
+        </w:rPr>
+      </w:pPr>
+      <w:r>
+        <w:rPr>
+          <w:b/>
+          <w:bCs/>
+          <w:highlight w:val="none"/>
+        </w:rPr>
+        <w:t xml:space="preserve">La implementaci</w:t>
+      </w:r>
+      <w:r>
+        <w:rPr>
+          <w:b/>
+          <w:bCs/>
+          <w:highlight w:val="none"/>
+        </w:rPr>
+        <w:t xml:space="preserve">ón:</w:t>
+      </w:r>
+      <w:r>
+        <w:rPr>
+          <w:highlight w:val="none"/>
+        </w:rPr>
+        <w:t xml:space="preserve"> indicar c</w:t>
+      </w:r>
+      <w:r>
+        <w:rPr>
+          <w:highlight w:val="none"/>
+        </w:rPr>
+        <w:t xml:space="preserve">ómo est</w:t>
+      </w:r>
+      <w:r>
+        <w:rPr>
+          <w:highlight w:val="none"/>
+        </w:rPr>
+        <w:t xml:space="preserve">á implementada cada funci</w:t>
+      </w:r>
+      <w:r>
+        <w:rPr>
+          <w:highlight w:val="none"/>
+        </w:rPr>
+        <w:t xml:space="preserve">ón, c</w:t>
+      </w:r>
+      <w:r>
+        <w:rPr>
+          <w:highlight w:val="none"/>
+        </w:rPr>
+        <w:t xml:space="preserve">ómo se lleva a cabo cada paso, por qu</w:t>
+      </w:r>
+      <w:r>
+        <w:rPr>
+          <w:highlight w:val="none"/>
+        </w:rPr>
+        <w:t xml:space="preserve">é se utiliza determinada variable, qu</w:t>
+      </w:r>
+      <w:r>
+        <w:rPr>
+          <w:highlight w:val="none"/>
+        </w:rPr>
+        <w:t xml:space="preserve">é algoritmo se utiliza, qu</w:t>
+      </w:r>
+      <w:r>
+        <w:rPr>
+          <w:highlight w:val="none"/>
+        </w:rPr>
+        <w:t xml:space="preserve">é hacen los m</w:t>
+      </w:r>
+      <w:r>
+        <w:rPr>
+          <w:highlight w:val="none"/>
+        </w:rPr>
+        <w:t xml:space="preserve">étodos privados de una clase.</w:t>
+      </w:r>
+      <w:r>
+        <w:rPr>
+          <w:highlight w:val="none"/>
+        </w:rPr>
+      </w:r>
+      <w:r>
+        <w:rPr>
+          <w:highlight w:val="none"/>
+        </w:rPr>
+      </w:r>
+    </w:p>
+    <w:p>
+      <w:pPr>
+        <w:pStyle w:val="621"/>
+        <w:numPr>
+          <w:ilvl w:val="0"/>
+          <w:numId w:val="1"/>
+        </w:numPr>
+        <w:pBdr/>
+        <w:spacing/>
+        <w:ind/>
+        <w:jc w:val="both"/>
+        <w:rPr>
+          <w:highlight w:val="none"/>
+        </w:rPr>
+      </w:pPr>
+      <w:r>
+        <w:rPr>
+          <w:b/>
+          <w:bCs/>
+          <w:highlight w:val="none"/>
+        </w:rPr>
+        <w:t xml:space="preserve">La toma de decisiones:</w:t>
+      </w:r>
+      <w:r>
+        <w:rPr>
+          <w:highlight w:val="none"/>
+        </w:rPr>
+        <w:t xml:space="preserve"> por qu</w:t>
+      </w:r>
+      <w:r>
+        <w:rPr>
+          <w:highlight w:val="none"/>
+        </w:rPr>
+        <w:t xml:space="preserve">é se ha implementado de determinada forma y no de otra la aplicaci</w:t>
+      </w:r>
+      <w:r>
+        <w:rPr>
+          <w:highlight w:val="none"/>
+        </w:rPr>
+        <w:t xml:space="preserve">ón.</w:t>
+      </w:r>
+      <w:r>
+        <w:rPr>
+          <w:highlight w:val="none"/>
+        </w:rPr>
+      </w:r>
+    </w:p>
+    <w:p>
+      <w:pPr>
+        <w:pBdr/>
+        <w:spacing/>
+        <w:ind/>
+        <w:jc w:val="both"/>
+        <w:rPr>
+          <w:highlight w:val="none"/>
+        </w:rPr>
+      </w:pPr>
+      <w:r>
+        <w:rPr>
+          <w:highlight w:val="none"/>
+        </w:rPr>
+        <w:t xml:space="preserve">Normalmente la informaci</w:t>
+      </w:r>
+      <w:r>
+        <w:rPr>
+          <w:highlight w:val="none"/>
+        </w:rPr>
+        <w:t xml:space="preserve">ón sobre la implementaci</w:t>
+      </w:r>
+      <w:r>
+        <w:rPr>
+          <w:highlight w:val="none"/>
+        </w:rPr>
+        <w:t xml:space="preserve">ón no necesita salir del c</w:t>
+      </w:r>
+      <w:r>
+        <w:rPr>
+          <w:highlight w:val="none"/>
+        </w:rPr>
+        <w:t xml:space="preserve">ódigo pero, por el contrario, la informaci</w:t>
+      </w:r>
+      <w:r>
+        <w:rPr>
+          <w:highlight w:val="none"/>
+        </w:rPr>
+        <w:t xml:space="preserve">ón de la interfaz conviene pasarla a un documento indenpendiente del c</w:t>
+      </w:r>
+      <w:r>
+        <w:rPr>
+          <w:highlight w:val="none"/>
+        </w:rPr>
+        <w:t xml:space="preserve">ódigo fuente (manual de uso).</w:t>
+      </w:r>
+      <w:r>
+        <w:rPr>
+          <w:highlight w:val="none"/>
+        </w:rPr>
+      </w:r>
+    </w:p>
+    <w:p>
+      <w:pPr>
+        <w:pBdr/>
+        <w:spacing/>
+        <w:ind/>
+        <w:jc w:val="both"/>
+        <w:rPr>
+          <w:highlight w:val="none"/>
+        </w:rPr>
+      </w:pPr>
+      <w:r>
+        <w:rPr>
+          <w:highlight w:val="none"/>
+        </w:rPr>
+        <w:t xml:space="preserve">La persona que necesite utilizar una determinada librer</w:t>
+      </w:r>
+      <w:r>
+        <w:rPr>
+          <w:highlight w:val="none"/>
+        </w:rPr>
+        <w:t xml:space="preserve">ía de clases o funciones tendr</w:t>
+      </w:r>
+      <w:r>
+        <w:rPr>
+          <w:highlight w:val="none"/>
+        </w:rPr>
+        <w:t xml:space="preserve">á toda la informaci</w:t>
+      </w:r>
+      <w:r>
+        <w:rPr>
+          <w:highlight w:val="none"/>
+        </w:rPr>
+        <w:t xml:space="preserve">ón necesaria: qu</w:t>
+      </w:r>
+      <w:r>
+        <w:rPr>
+          <w:highlight w:val="none"/>
+        </w:rPr>
+        <w:t xml:space="preserve">é hace cada elemento y c</w:t>
+      </w:r>
+      <w:r>
+        <w:rPr>
+          <w:highlight w:val="none"/>
+        </w:rPr>
+        <w:t xml:space="preserve">ómo se utiliza. No necesita acceder al c</w:t>
+      </w:r>
+      <w:r>
+        <w:rPr>
+          <w:highlight w:val="none"/>
+        </w:rPr>
+        <w:t xml:space="preserve">ódigo fuente.</w:t>
+      </w:r>
+      <w:r>
+        <w:rPr>
+          <w:highlight w:val="none"/>
+        </w:rPr>
+      </w:r>
+      <w:r>
+        <w:rPr>
+          <w:highlight w:val="none"/>
+        </w:rPr>
+      </w:r>
+    </w:p>
+    <w:p>
+      <w:pPr>
+        <w:pBdr/>
+        <w:spacing/>
+        <w:ind/>
+        <w:jc w:val="both"/>
+        <w:rPr>
+          <w:highlight w:val="none"/>
+        </w:rPr>
+      </w:pPr>
+      <w:r>
+        <w:rPr>
+          <w:highlight w:val="none"/>
+        </w:rPr>
+        <w:t xml:space="preserve">Debido a actualizaci</w:t>
+      </w:r>
+      <w:r>
+        <w:rPr>
+          <w:highlight w:val="none"/>
+        </w:rPr>
+        <w:t xml:space="preserve">ones, correciones, etc se necesita automatizar el proceso.</w:t>
+      </w:r>
+      <w:r>
+        <w:rPr>
+          <w:highlight w:val="none"/>
+        </w:rPr>
+      </w:r>
+    </w:p>
+    <w:p>
+      <w:pPr>
+        <w:pBdr/>
+        <w:spacing/>
+        <w:ind/>
+        <w:jc w:val="both"/>
+        <w:rPr>
+          <w:highlight w:val="none"/>
+        </w:rPr>
+      </w:pPr>
+      <w:r>
+        <w:rPr>
+          <w:highlight w:val="none"/>
+        </w:rPr>
+        <w:t xml:space="preserve">Herramientas que permiten generar documentaci</w:t>
+      </w:r>
+      <w:r>
+        <w:rPr>
+          <w:highlight w:val="none"/>
+        </w:rPr>
+        <w:t xml:space="preserve">ón de forma autom</w:t>
+      </w:r>
+      <w:r>
+        <w:rPr>
+          <w:highlight w:val="none"/>
+        </w:rPr>
+        <w:t xml:space="preserve">ática a partir del c</w:t>
+      </w:r>
+      <w:r>
+        <w:rPr>
+          <w:highlight w:val="none"/>
+        </w:rPr>
+        <w:t xml:space="preserve">ódigo fuente:</w:t>
+      </w:r>
+      <w:r>
+        <w:rPr>
+          <w:highlight w:val="none"/>
+        </w:rPr>
+      </w:r>
+    </w:p>
+    <w:p>
+      <w:pPr>
+        <w:pBdr/>
+        <w:spacing/>
+        <w:ind/>
+        <w:jc w:val="both"/>
+        <w:rPr>
+          <w:highlight w:val="none"/>
+        </w:rPr>
+      </w:pPr>
+      <w:r>
+        <w:rPr>
+          <w:highlight w:val="none"/>
+        </w:rPr>
+        <w:tab/>
+        <w:t xml:space="preserve">- </w:t>
+      </w:r>
+      <w:r>
+        <w:rPr>
+          <w:b/>
+          <w:bCs/>
+          <w:highlight w:val="none"/>
+        </w:rPr>
+        <w:t xml:space="preserve">Javadoc </w:t>
+      </w:r>
+      <w:r>
+        <w:rPr>
+          <w:highlight w:val="none"/>
+        </w:rPr>
+        <w:t xml:space="preserve">herramienta est</w:t>
+      </w:r>
+      <w:r>
+        <w:rPr>
+          <w:highlight w:val="none"/>
+        </w:rPr>
+        <w:t xml:space="preserve">ándar para Java.</w:t>
+      </w:r>
+      <w:r>
+        <w:rPr>
+          <w:highlight w:val="none"/>
+        </w:rPr>
+      </w:r>
+    </w:p>
+    <w:p>
+      <w:pPr>
+        <w:pBdr/>
+        <w:spacing/>
+        <w:ind/>
+        <w:jc w:val="both"/>
+        <w:rPr>
+          <w:highlight w:val="none"/>
+        </w:rPr>
+      </w:pPr>
+      <w:r>
+        <w:rPr>
+          <w:highlight w:val="none"/>
+        </w:rPr>
+        <w:tab/>
+        <w:t xml:space="preserve">- </w:t>
+      </w:r>
+      <w:r>
+        <w:rPr>
+          <w:b/>
+          <w:bCs/>
+          <w:highlight w:val="none"/>
+        </w:rPr>
+        <w:t xml:space="preserve">phpDocumentor </w:t>
+      </w:r>
+      <w:r>
+        <w:rPr>
+          <w:highlight w:val="none"/>
+        </w:rPr>
+        <w:t xml:space="preserve">herramienta para PHP.</w:t>
+      </w:r>
+      <w:r>
+        <w:rPr>
+          <w:highlight w:val="none"/>
+        </w:rPr>
+      </w:r>
+    </w:p>
+    <w:p>
+      <w:pPr>
+        <w:pBdr/>
+        <w:spacing/>
+        <w:ind/>
+        <w:jc w:val="both"/>
+        <w:rPr>
+          <w:highlight w:val="none"/>
+        </w:rPr>
+      </w:pPr>
+      <w:r>
+        <w:rPr>
+          <w:highlight w:val="none"/>
+        </w:rPr>
+        <w:t xml:space="preserve">Los entornos de programaci</w:t>
+      </w:r>
+      <w:r>
+        <w:rPr>
+          <w:highlight w:val="none"/>
+        </w:rPr>
+        <w:t xml:space="preserve">ón modernos como </w:t>
+      </w:r>
+      <w:r>
+        <w:rPr>
+          <w:b/>
+          <w:bCs/>
+          <w:highlight w:val="none"/>
+        </w:rPr>
+        <w:t xml:space="preserve">NetBeans </w:t>
+      </w:r>
+      <w:r>
+        <w:rPr>
+          <w:highlight w:val="none"/>
+        </w:rPr>
+        <w:t xml:space="preserve">o </w:t>
+      </w:r>
+      <w:r>
+        <w:rPr>
+          <w:b/>
+          <w:bCs/>
+          <w:highlight w:val="none"/>
+        </w:rPr>
+        <w:t xml:space="preserve">Eclipse </w:t>
+      </w:r>
+      <w:r>
+        <w:rPr>
+          <w:highlight w:val="none"/>
+        </w:rPr>
+        <w:t xml:space="preserve">aprovechan los comentarios de nuestro c</w:t>
+      </w:r>
+      <w:r>
+        <w:rPr>
+          <w:highlight w:val="none"/>
+        </w:rPr>
+        <w:t xml:space="preserve">ódigo fuente para mostrar informaci</w:t>
+      </w:r>
+      <w:r>
+        <w:rPr>
+          <w:highlight w:val="none"/>
+        </w:rPr>
+        <w:t xml:space="preserve">ón muy </w:t>
+      </w:r>
+      <w:r>
+        <w:rPr>
+          <w:highlight w:val="none"/>
+        </w:rPr>
+        <w:t xml:space="preserve">útil.</w:t>
+      </w:r>
+      <w:r>
+        <w:rPr>
+          <w:highlight w:val="none"/>
+        </w:rPr>
+      </w:r>
+    </w:p>
+    <w:p>
+      <w:pPr>
+        <w:pBdr/>
+        <w:spacing/>
+        <w:ind/>
+        <w:jc w:val="both"/>
+        <w:rPr>
+          <w:highlight w:val="none"/>
+        </w:rPr>
+      </w:pPr>
+      <w:r>
+        <w:rPr>
+          <w:highlight w:val="none"/>
+        </w:rPr>
+        <w:t xml:space="preserve">Estas herramientas, esperan el mismo tipo de comentarios, basado en el </w:t>
+      </w:r>
+      <w:r>
+        <w:rPr>
+          <w:b/>
+          <w:bCs/>
+          <w:highlight w:val="none"/>
+        </w:rPr>
+        <w:t xml:space="preserve">est</w:t>
+      </w:r>
+      <w:r>
+        <w:rPr>
+          <w:b/>
+          <w:bCs/>
+          <w:highlight w:val="none"/>
+        </w:rPr>
+        <w:t xml:space="preserve">ándar </w:t>
+      </w:r>
+      <w:r>
+        <w:rPr>
+          <w:highlight w:val="none"/>
+        </w:rPr>
+        <w:t xml:space="preserve">establecido por JavaDoc, de modo que haremos el trabajo una sola vez y podremos aprovecharnos del mismo en varios entornos y con varias herramientas.</w:t>
+      </w:r>
+      <w:r>
+        <w:rPr>
+          <w:highlight w:val="none"/>
+        </w:rPr>
+      </w:r>
+    </w:p>
+    <w:p>
+      <w:pPr>
+        <w:pStyle w:val="15"/>
+        <w:pBdr/>
+        <w:spacing/>
+        <w:ind/>
+        <w:rPr>
+          <w:highlight w:val="none"/>
+        </w:rPr>
+      </w:pPr>
+      <w:r>
+        <w:rPr>
+          <w:highlight w:val="none"/>
+        </w:rPr>
+        <w:t xml:space="preserve">2.- PhpDocumentor.</w:t>
+      </w:r>
+      <w:r>
+        <w:rPr>
+          <w:highlight w:val="none"/>
+        </w:rPr>
+      </w:r>
+    </w:p>
+    <w:p>
+      <w:pPr>
+        <w:pBdr/>
+        <w:spacing/>
+        <w:ind/>
+        <w:rPr/>
+      </w:pPr>
+      <w:r/>
+      <w:r/>
+    </w:p>
     <w:sectPr>
-      <w:footerReference w:type="default" r:id="rId8"/>
+      <w:footerReference w:type="default" r:id="rId9"/>
       <w:footnotePr/>
       <w:endnotePr/>
       <w:type w:val="nextPage"/>
@@ -151,6 +874,160 @@
     </w:p>
   </w:footnote>
 </w:footnotes>
+</file>
+
+<file path=word/numbering.xml><?xml version="1.0" encoding="utf-8"?>
+<w:numbering xmlns:wpc="http://schemas.microsoft.com/office/word/2010/wordprocessingCanvas" xmlns:mc="http://schemas.openxmlformats.org/markup-compatibility/2006" xmlns:o="urn:schemas-microsoft-com:office:office" xmlns:r="http://schemas.openxmlformats.org/officeDocument/2006/relationships" xmlns:m="http://schemas.openxmlformats.org/officeDocument/2006/math" xmlns:v="urn:schemas-microsoft-com:vml" xmlns:wp14="http://schemas.microsoft.com/office/word/2010/wordprocessingDrawing" xmlns:wp="http://schemas.openxmlformats.org/drawingml/2006/wordprocessingDrawing" xmlns:w10="urn:schemas-microsoft-com:office:word" xmlns:w="http://schemas.openxmlformats.org/wordprocessingml/2006/main" xmlns:w14="http://schemas.microsoft.com/office/word/2010/wordml" xmlns:w15="http://schemas.microsoft.com/office/word/2012/wordml" xmlns:wpg="http://schemas.microsoft.com/office/word/2010/wordprocessingGroup" xmlns:wpi="http://schemas.microsoft.com/office/word/2010/wordprocessingInk" xmlns:wne="http://schemas.microsoft.com/office/word/2006/wordml" xmlns:wps="http://schemas.microsoft.com/office/word/2010/wordprocessingShape" mc:Ignorable="w14 w15 wp14">
+  <w:abstractNum w:abstractNumId="0">
+    <w:lvl w:ilvl="0">
+      <w:isLgl w:val="false"/>
+      <w:lvlJc w:val="left"/>
+      <w:lvlText w:val="–"/>
+      <w:numFmt w:val="bullet"/>
+      <w:pPr>
+        <w:pBdr/>
+        <w:spacing/>
+        <w:ind w:hanging="360" w:left="709"/>
+      </w:pPr>
+      <w:rPr>
+        <w:rFonts w:hint="default" w:ascii="Arial" w:hAnsi="Arial" w:eastAsia="Arial" w:cs="Arial"/>
+      </w:rPr>
+      <w:start w:val="1"/>
+      <w:suff w:val="tab"/>
+    </w:lvl>
+    <w:lvl w:ilvl="1">
+      <w:isLgl w:val="false"/>
+      <w:lvlJc w:val="left"/>
+      <w:lvlText w:val="o"/>
+      <w:numFmt w:val="bullet"/>
+      <w:pPr>
+        <w:pBdr/>
+        <w:spacing/>
+        <w:ind w:hanging="360" w:left="1429"/>
+      </w:pPr>
+      <w:rPr>
+        <w:rFonts w:hint="default" w:ascii="Courier New" w:hAnsi="Courier New" w:eastAsia="Courier New" w:cs="Courier New"/>
+      </w:rPr>
+      <w:start w:val="1"/>
+      <w:suff w:val="tab"/>
+    </w:lvl>
+    <w:lvl w:ilvl="2">
+      <w:isLgl w:val="false"/>
+      <w:lvlJc w:val="left"/>
+      <w:lvlText w:val="§"/>
+      <w:numFmt w:val="bullet"/>
+      <w:pPr>
+        <w:pBdr/>
+        <w:spacing/>
+        <w:ind w:hanging="360" w:left="2149"/>
+      </w:pPr>
+      <w:rPr>
+        <w:rFonts w:hint="default" w:ascii="Wingdings" w:hAnsi="Wingdings" w:eastAsia="Wingdings" w:cs="Wingdings"/>
+      </w:rPr>
+      <w:start w:val="1"/>
+      <w:suff w:val="tab"/>
+    </w:lvl>
+    <w:lvl w:ilvl="3">
+      <w:isLgl w:val="false"/>
+      <w:lvlJc w:val="left"/>
+      <w:lvlText w:val="·"/>
+      <w:numFmt w:val="bullet"/>
+      <w:pPr>
+        <w:pBdr/>
+        <w:spacing/>
+        <w:ind w:hanging="360" w:left="2869"/>
+      </w:pPr>
+      <w:rPr>
+        <w:rFonts w:hint="default" w:ascii="Symbol" w:hAnsi="Symbol" w:eastAsia="Symbol" w:cs="Symbol"/>
+      </w:rPr>
+      <w:start w:val="1"/>
+      <w:suff w:val="tab"/>
+    </w:lvl>
+    <w:lvl w:ilvl="4">
+      <w:isLgl w:val="false"/>
+      <w:lvlJc w:val="left"/>
+      <w:lvlText w:val="o"/>
+      <w:numFmt w:val="bullet"/>
+      <w:pPr>
+        <w:pBdr/>
+        <w:spacing/>
+        <w:ind w:hanging="360" w:left="3589"/>
+      </w:pPr>
+      <w:rPr>
+        <w:rFonts w:hint="default" w:ascii="Courier New" w:hAnsi="Courier New" w:eastAsia="Courier New" w:cs="Courier New"/>
+      </w:rPr>
+      <w:start w:val="1"/>
+      <w:suff w:val="tab"/>
+    </w:lvl>
+    <w:lvl w:ilvl="5">
+      <w:isLgl w:val="false"/>
+      <w:lvlJc w:val="left"/>
+      <w:lvlText w:val="§"/>
+      <w:numFmt w:val="bullet"/>
+      <w:pPr>
+        <w:pBdr/>
+        <w:spacing/>
+        <w:ind w:hanging="360" w:left="4309"/>
+      </w:pPr>
+      <w:rPr>
+        <w:rFonts w:hint="default" w:ascii="Wingdings" w:hAnsi="Wingdings" w:eastAsia="Wingdings" w:cs="Wingdings"/>
+      </w:rPr>
+      <w:start w:val="1"/>
+      <w:suff w:val="tab"/>
+    </w:lvl>
+    <w:lvl w:ilvl="6">
+      <w:isLgl w:val="false"/>
+      <w:lvlJc w:val="left"/>
+      <w:lvlText w:val="·"/>
+      <w:numFmt w:val="bullet"/>
+      <w:pPr>
+        <w:pBdr/>
+        <w:spacing/>
+        <w:ind w:hanging="360" w:left="5029"/>
+      </w:pPr>
+      <w:rPr>
+        <w:rFonts w:hint="default" w:ascii="Symbol" w:hAnsi="Symbol" w:eastAsia="Symbol" w:cs="Symbol"/>
+      </w:rPr>
+      <w:start w:val="1"/>
+      <w:suff w:val="tab"/>
+    </w:lvl>
+    <w:lvl w:ilvl="7">
+      <w:isLgl w:val="false"/>
+      <w:lvlJc w:val="left"/>
+      <w:lvlText w:val="o"/>
+      <w:numFmt w:val="bullet"/>
+      <w:pPr>
+        <w:pBdr/>
+        <w:spacing/>
+        <w:ind w:hanging="360" w:left="5749"/>
+      </w:pPr>
+      <w:rPr>
+        <w:rFonts w:hint="default" w:ascii="Courier New" w:hAnsi="Courier New" w:eastAsia="Courier New" w:cs="Courier New"/>
+      </w:rPr>
+      <w:start w:val="1"/>
+      <w:suff w:val="tab"/>
+    </w:lvl>
+    <w:lvl w:ilvl="8">
+      <w:isLgl w:val="false"/>
+      <w:lvlJc w:val="left"/>
+      <w:lvlText w:val="§"/>
+      <w:numFmt w:val="bullet"/>
+      <w:pPr>
+        <w:pBdr/>
+        <w:spacing/>
+        <w:ind w:hanging="360" w:left="6469"/>
+      </w:pPr>
+      <w:rPr>
+        <w:rFonts w:hint="default" w:ascii="Wingdings" w:hAnsi="Wingdings" w:eastAsia="Wingdings" w:cs="Wingdings"/>
+      </w:rPr>
+      <w:start w:val="1"/>
+      <w:suff w:val="tab"/>
+    </w:lvl>
+  </w:abstractNum>
+  <w:num w:numId="1">
+    <w:abstractNumId w:val="0"/>
+  </w:num>
+</w:numbering>
 </file>
 
 <file path=word/styles.xml><?xml version="1.0" encoding="utf-8"?>

</xml_diff>